<commit_message>
Fixed #400 New line or empty paragraph is added when inserting a MParagraph.
This happened because a line break was inserted in the input document
instead of the output document.
</commit_message>
<xml_diff>
--- a/tests/org.obeonetwork.m2doc.html.tests/resources/html/br/br-expected-generation.docx
+++ b/tests/org.obeonetwork.m2doc.html.tests/resources/html/br/br-expected-generation.docx
@@ -30,12 +30,17 @@
         <w:t xml:space="preserve"> To break lines</w:t>
       </w:r>
       <w:r>
+        <w:t/>
         <w:br/>
+      </w:r>
+      <w:r>
         <w:t>in a text,</w:t>
       </w:r>
       <w:r>
+        <w:t/>
         <w:br/>
-        <w:br/>
+      </w:r>
+      <w:r>
         <w:t xml:space="preserve">use the br element. </w:t>
       </w:r>
     </w:p>

</xml_diff>

<commit_message>
Added ignore some <br> in HTML parser.
- see #534
</commit_message>
<xml_diff>
--- a/tests/org.obeonetwork.m2doc.html.tests/resources/html/br/br-expected-generation.docx
+++ b/tests/org.obeonetwork.m2doc.html.tests/resources/html/br/br-expected-generation.docx
@@ -42,6 +42,334 @@
       </w:r>
       <w:r>
         <w:t xml:space="preserve">use the br element. </w:t>
+      </w:r>
+    </w:p>
+    <w:p>
+      <w:bookmarkStart w:id="0" w:name="_GoBack"/>
+      <w:bookmarkEnd w:id="0"/>
+      <w:r>
+        <w:t>********************</w:t>
+      </w:r>
+    </w:p>
+    <w:p>
+      <w:bookmarkStart w:id="0" w:name="_GoBack"/>
+      <w:bookmarkEnd w:id="0"/>
+      <w:r>
+        <w:t>********************</w:t>
+      </w:r>
+    </w:p>
+    <w:p>
+      <w:bookmarkStart w:id="0" w:name="_GoBack"/>
+      <w:bookmarkEnd w:id="0"/>
+      <w:r>
+        <w:t>********************</w:t>
+      </w:r>
+    </w:p>
+    <w:p>
+      <w:bookmarkStart w:id="0" w:name="_GoBack"/>
+      <w:bookmarkEnd w:id="0"/>
+      <w:r>
+        <w:t>********************</w:t>
+      </w:r>
+    </w:p>
+    <w:p>
+      <w:bookmarkStart w:id="0" w:name="_GoBack"/>
+      <w:bookmarkEnd w:id="0"/>
+      <w:r>
+        <w:t xml:space="preserve"> A Line</w:t>
+      </w:r>
+    </w:p>
+    <w:p>
+      <w:bookmarkStart w:id="0" w:name="_GoBack"/>
+      <w:bookmarkEnd w:id="0"/>
+      <w:r>
+        <w:t>********************</w:t>
+      </w:r>
+    </w:p>
+    <w:p>
+      <w:bookmarkStart w:id="0" w:name="_GoBack"/>
+      <w:bookmarkEnd w:id="0"/>
+      <w:r>
+        <w:t xml:space="preserve">A Line </w:t>
+      </w:r>
+    </w:p>
+    <w:p>
+      <w:bookmarkStart w:id="0" w:name="_GoBack"/>
+      <w:bookmarkEnd w:id="0"/>
+      <w:r>
+        <w:t>********************</w:t>
+      </w:r>
+    </w:p>
+    <w:p>
+      <w:bookmarkStart w:id="0" w:name="_GoBack"/>
+      <w:bookmarkEnd w:id="0"/>
+      <w:r>
+        <w:t>A Line</w:t>
+      </w:r>
+    </w:p>
+    <w:p>
+      <w:bookmarkStart w:id="0" w:name="_GoBack"/>
+      <w:bookmarkEnd w:id="0"/>
+      <w:r>
+        <w:t>********************</w:t>
+      </w:r>
+    </w:p>
+    <w:p>
+      <w:bookmarkStart w:id="0" w:name="_GoBack"/>
+      <w:bookmarkEnd w:id="0"/>
+      <w:r>
+        <w:t xml:space="preserve"> A Line</w:t>
+      </w:r>
+    </w:p>
+    <w:p>
+      <w:pPr>
+        <w:numPr>
+          <w:ilvl w:val="0"/>
+          <w:numId w:val="1"/>
+        </w:numPr>
+      </w:pPr>
+      <w:bookmarkStart w:id="0" w:name="_GoBack"/>
+      <w:bookmarkEnd w:id="0"/>
+      <w:r>
+        <w:t>Item1</w:t>
+      </w:r>
+    </w:p>
+    <w:p>
+      <w:pPr>
+        <w:numPr>
+          <w:ilvl w:val="0"/>
+          <w:numId w:val="1"/>
+        </w:numPr>
+      </w:pPr>
+      <w:bookmarkStart w:id="0" w:name="_GoBack"/>
+      <w:bookmarkEnd w:id="0"/>
+      <w:r>
+        <w:t>Item2</w:t>
+      </w:r>
+    </w:p>
+    <w:p>
+      <w:pPr>
+        <w:numPr>
+          <w:ilvl w:val="0"/>
+          <w:numId w:val="1"/>
+        </w:numPr>
+      </w:pPr>
+      <w:bookmarkStart w:id="0" w:name="_GoBack"/>
+      <w:bookmarkEnd w:id="0"/>
+      <w:r>
+        <w:t>Item3</w:t>
+      </w:r>
+    </w:p>
+    <w:p>
+      <w:bookmarkStart w:id="0" w:name="_GoBack"/>
+      <w:bookmarkEnd w:id="0"/>
+      <w:r>
+        <w:t>********************</w:t>
+      </w:r>
+    </w:p>
+    <w:p>
+      <w:bookmarkStart w:id="0" w:name="_GoBack"/>
+      <w:bookmarkEnd w:id="0"/>
+      <w:r>
+        <w:t xml:space="preserve"> To break lines</w:t>
+      </w:r>
+      <w:r>
+        <w:t/>
+        <w:br/>
+      </w:r>
+      <w:r>
+        <w:t>in a text,</w:t>
+      </w:r>
+      <w:r>
+        <w:t/>
+        <w:br/>
+      </w:r>
+      <w:r>
+        <w:t xml:space="preserve">use the br element. </w:t>
+      </w:r>
+    </w:p>
+    <w:p>
+      <w:bookmarkStart w:id="0" w:name="_GoBack"/>
+      <w:bookmarkEnd w:id="0"/>
+      <w:r>
+        <w:t>********************</w:t>
+      </w:r>
+    </w:p>
+    <w:p>
+      <w:bookmarkStart w:id="0" w:name="_GoBack"/>
+      <w:bookmarkEnd w:id="0"/>
+      <w:r>
+        <w:t/>
+        <w:br/>
+      </w:r>
+    </w:p>
+    <w:p>
+      <w:bookmarkStart w:id="0" w:name="_GoBack"/>
+      <w:bookmarkEnd w:id="0"/>
+      <w:r>
+        <w:t>********************</w:t>
+      </w:r>
+    </w:p>
+    <w:p>
+      <w:bookmarkStart w:id="0" w:name="_GoBack"/>
+      <w:bookmarkEnd w:id="0"/>
+      <w:r>
+        <w:t/>
+        <w:br/>
+      </w:r>
+      <w:r>
+        <w:t/>
+        <w:br/>
+      </w:r>
+    </w:p>
+    <w:p>
+      <w:bookmarkStart w:id="0" w:name="_GoBack"/>
+      <w:bookmarkEnd w:id="0"/>
+      <w:r>
+        <w:t>********************</w:t>
+      </w:r>
+    </w:p>
+    <w:p>
+      <w:bookmarkStart w:id="0" w:name="_GoBack"/>
+      <w:bookmarkEnd w:id="0"/>
+      <w:r>
+        <w:t/>
+        <w:br/>
+      </w:r>
+      <w:r>
+        <w:t/>
+        <w:br/>
+      </w:r>
+      <w:r>
+        <w:t/>
+        <w:br/>
+      </w:r>
+    </w:p>
+    <w:p>
+      <w:bookmarkStart w:id="0" w:name="_GoBack"/>
+      <w:bookmarkEnd w:id="0"/>
+      <w:r>
+        <w:t>********************</w:t>
+      </w:r>
+    </w:p>
+    <w:p>
+      <w:bookmarkStart w:id="0" w:name="_GoBack"/>
+      <w:bookmarkEnd w:id="0"/>
+      <w:r>
+        <w:rPr>
+          <w:b w:val="off"/>
+          <w:i w:val="off"/>
+          <w:strike w:val="off"/>
+          <w:shd w:val="clear" w:color="auto" w:fill="ff6347"/>
+        </w:rPr>
+        <w:t xml:space="preserve"> A Line</w:t>
+      </w:r>
+    </w:p>
+    <w:p>
+      <w:bookmarkStart w:id="0" w:name="_GoBack"/>
+      <w:bookmarkEnd w:id="0"/>
+      <w:r>
+        <w:t>********************</w:t>
+      </w:r>
+    </w:p>
+    <w:p>
+      <w:bookmarkStart w:id="0" w:name="_GoBack"/>
+      <w:bookmarkEnd w:id="0"/>
+      <w:r>
+        <w:t/>
+        <w:br/>
+      </w:r>
+      <w:r>
+        <w:rPr>
+          <w:b w:val="off"/>
+          <w:i w:val="off"/>
+          <w:strike w:val="off"/>
+          <w:shd w:val="clear" w:color="auto" w:fill="ff6347"/>
+        </w:rPr>
+        <w:t xml:space="preserve">A Line </w:t>
+      </w:r>
+    </w:p>
+    <w:p>
+      <w:bookmarkStart w:id="0" w:name="_GoBack"/>
+      <w:bookmarkEnd w:id="0"/>
+      <w:r>
+        <w:t>********************</w:t>
+      </w:r>
+    </w:p>
+    <w:p>
+      <w:bookmarkStart w:id="0" w:name="_GoBack"/>
+      <w:bookmarkEnd w:id="0"/>
+      <w:r>
+        <w:t/>
+        <w:br/>
+      </w:r>
+      <w:r>
+        <w:rPr>
+          <w:b w:val="off"/>
+          <w:i w:val="off"/>
+          <w:strike w:val="off"/>
+          <w:shd w:val="clear" w:color="auto" w:fill="ff6347"/>
+        </w:rPr>
+        <w:t>A Line</w:t>
+      </w:r>
+    </w:p>
+    <w:p>
+      <w:bookmarkStart w:id="0" w:name="_GoBack"/>
+      <w:bookmarkEnd w:id="0"/>
+      <w:r>
+        <w:t>********************</w:t>
+      </w:r>
+    </w:p>
+    <w:p>
+      <w:bookmarkStart w:id="0" w:name="_GoBack"/>
+      <w:bookmarkEnd w:id="0"/>
+      <w:r>
+        <w:rPr>
+          <w:b w:val="off"/>
+          <w:i w:val="off"/>
+          <w:strike w:val="off"/>
+          <w:shd w:val="clear" w:color="auto" w:fill="ff6347"/>
+        </w:rPr>
+        <w:t xml:space="preserve"> A Line</w:t>
+      </w:r>
+    </w:p>
+    <w:p>
+      <w:pPr>
+        <w:numPr>
+          <w:ilvl w:val="0"/>
+          <w:numId w:val="2"/>
+        </w:numPr>
+      </w:pPr>
+      <w:bookmarkStart w:id="0" w:name="_GoBack"/>
+      <w:bookmarkEnd w:id="0"/>
+      <w:r>
+        <w:t>Item1</w:t>
+      </w:r>
+    </w:p>
+    <w:p>
+      <w:pPr>
+        <w:numPr>
+          <w:ilvl w:val="0"/>
+          <w:numId w:val="2"/>
+        </w:numPr>
+      </w:pPr>
+      <w:bookmarkStart w:id="0" w:name="_GoBack"/>
+      <w:bookmarkEnd w:id="0"/>
+      <w:r>
+        <w:t>Item2</w:t>
+      </w:r>
+    </w:p>
+    <w:p>
+      <w:pPr>
+        <w:numPr>
+          <w:ilvl w:val="0"/>
+          <w:numId w:val="2"/>
+        </w:numPr>
+      </w:pPr>
+      <w:bookmarkStart w:id="0" w:name="_GoBack"/>
+      <w:bookmarkEnd w:id="0"/>
+      <w:r>
+        <w:t>Item3</w:t>
       </w:r>
     </w:p>
     <w:p>
@@ -70,6 +398,47 @@
     </w:sectPr>
   </w:body>
 </w:document>
+</file>
+
+<file path=word/numbering.xml><?xml version="1.0" encoding="utf-8"?>
+<w:numbering xmlns:w="http://schemas.openxmlformats.org/wordprocessingml/2006/main">
+  <w:abstractNum w:abstractNumId="0">
+    <w:multiLevelType w:val="hybridMultilevel"/>
+    <w:lvl w:ilvl="0">
+      <w:start w:val="1"/>
+      <w:numFmt w:val="bullet"/>
+      <w:lvlText w:val=""/>
+      <w:lvlJc w:val="left"/>
+      <w:pPr>
+        <w:ind w:hanging="360" w:left="720"/>
+      </w:pPr>
+      <w:rPr>
+        <w:rFonts w:ascii="Symbol" w:hAnsi="Symbol"/>
+      </w:rPr>
+    </w:lvl>
+  </w:abstractNum>
+  <w:abstractNum w:abstractNumId="1">
+    <w:multiLevelType w:val="hybridMultilevel"/>
+    <w:lvl w:ilvl="0">
+      <w:start w:val="1"/>
+      <w:numFmt w:val="bullet"/>
+      <w:lvlText w:val=""/>
+      <w:lvlJc w:val="left"/>
+      <w:pPr>
+        <w:ind w:hanging="360" w:left="720"/>
+      </w:pPr>
+      <w:rPr>
+        <w:rFonts w:ascii="Symbol" w:hAnsi="Symbol"/>
+      </w:rPr>
+    </w:lvl>
+  </w:abstractNum>
+  <w:num w:numId="1">
+    <w:abstractNumId w:val="0"/>
+  </w:num>
+  <w:num w:numId="2">
+    <w:abstractNumId w:val="1"/>
+  </w:num>
+</w:numbering>
 </file>
 
 <file path=word/styles.xml><?xml version="1.0" encoding="utf-8"?>

</xml_diff>